<commit_message>
added measurements, fixed code
</commit_message>
<xml_diff>
--- a/Room_characterization/Morel_measurements/file_roomCharact_morels.docx
+++ b/Room_characterization/Morel_measurements/file_roomCharact_morels.docx
@@ -3,13 +3,8 @@
 <w:document xmlns:wpc="http://schemas.microsoft.com/office/word/2010/wordprocessingCanvas" xmlns:cx="http://schemas.microsoft.com/office/drawing/2014/chartex" xmlns:cx1="http://schemas.microsoft.com/office/drawing/2015/9/8/chartex" xmlns:cx2="http://schemas.microsoft.com/office/drawing/2015/10/21/chartex" xmlns:cx3="http://schemas.microsoft.com/office/drawing/2016/5/9/chartex" xmlns:cx4="http://schemas.microsoft.com/office/drawing/2016/5/10/chartex" xmlns:cx5="http://schemas.microsoft.com/office/drawing/2016/5/11/chartex" xmlns:cx6="http://schemas.microsoft.com/office/drawing/2016/5/12/chartex" xmlns:cx7="http://schemas.microsoft.com/office/drawing/2016/5/13/chartex" xmlns:cx8="http://schemas.microsoft.com/office/drawing/2016/5/14/chartex" xmlns:mc="http://schemas.openxmlformats.org/markup-compatibility/2006" xmlns:aink="http://schemas.microsoft.com/office/drawing/2016/ink" xmlns:am3d="http://schemas.microsoft.com/office/drawing/2017/model3d" xmlns:o="urn:schemas-microsoft-com:office:office" xmlns:oel="http://schemas.microsoft.com/office/2019/extlst" xmlns:r="http://schemas.openxmlformats.org/officeDocument/2006/relationships" xmlns:m="http://schemas.openxmlformats.org/officeDocument/2006/math" xmlns:v="urn:schemas-microsoft-com:vml" xmlns:wp14="http://schemas.microsoft.com/office/word/2010/wordprocessingDrawing" xmlns:wp="http://schemas.openxmlformats.org/drawingml/2006/wordprocessingDrawing" xmlns:w10="urn:schemas-microsoft-com:office:word" xmlns:w="http://schemas.openxmlformats.org/wordprocessingml/2006/main" xmlns:w14="http://schemas.microsoft.com/office/word/2010/wordml" xmlns:w15="http://schemas.microsoft.com/office/word/2012/wordml" xmlns:w16cex="http://schemas.microsoft.com/office/word/2018/wordml/cex" xmlns:w16cid="http://schemas.microsoft.com/office/word/2016/wordml/cid" xmlns:w16="http://schemas.microsoft.com/office/word/2018/wordml" xmlns:w16sdtdh="http://schemas.microsoft.com/office/word/2020/wordml/sdtdatahash" xmlns:w16se="http://schemas.microsoft.com/office/word/2015/wordml/symex" xmlns:wpg="http://schemas.microsoft.com/office/word/2010/wordprocessingGroup" xmlns:wpi="http://schemas.microsoft.com/office/word/2010/wordprocessingInk" xmlns:wne="http://schemas.microsoft.com/office/word/2006/wordml" xmlns:wps="http://schemas.microsoft.com/office/word/2010/wordprocessingShape" mc:Ignorable="w14 w15 w16se w16cid w16 w16cex w16sdtdh wp14">
   <w:body>
     <w:p>
-      <w:proofErr w:type="spellStart"/>
-      <w:r>
-        <w:t>September</w:t>
-      </w:r>
-      <w:proofErr w:type="spellEnd"/>
-      <w:r>
-        <w:t xml:space="preserve"> 29</w:t>
+      <w:r>
+        <w:t>September 29</w:t>
       </w:r>
     </w:p>
     <w:p>
@@ -19,51 +14,25 @@
     </w:p>
     <w:p>
       <w:pPr>
-        <w:pStyle w:val="Paragrafoelenco"/>
+        <w:pStyle w:val="ListParagraph"/>
         <w:numPr>
           <w:ilvl w:val="0"/>
           <w:numId w:val="1"/>
         </w:numPr>
       </w:pPr>
-      <w:proofErr w:type="spellStart"/>
-      <w:r>
-        <w:t>Mic</w:t>
-      </w:r>
-      <w:proofErr w:type="spellEnd"/>
-      <w:r>
-        <w:t xml:space="preserve">: </w:t>
+      <w:r>
+        <w:t xml:space="preserve">Mic: </w:t>
       </w:r>
       <w:r>
         <w:t>PCB</w:t>
       </w:r>
       <w:r>
-        <w:t xml:space="preserve"> </w:t>
-      </w:r>
-      <w:proofErr w:type="spellStart"/>
-      <w:r>
-        <w:t>piezoelectronics</w:t>
-      </w:r>
-      <w:proofErr w:type="spellEnd"/>
-      <w:r>
-        <w:t xml:space="preserve">, </w:t>
-      </w:r>
-      <w:proofErr w:type="spellStart"/>
-      <w:r>
-        <w:t>omnidirectional</w:t>
-      </w:r>
-      <w:proofErr w:type="spellEnd"/>
-      <w:r>
-        <w:t xml:space="preserve"> </w:t>
-      </w:r>
-      <w:proofErr w:type="spellStart"/>
-      <w:r>
-        <w:t>microphone</w:t>
-      </w:r>
-      <w:proofErr w:type="spellEnd"/>
-    </w:p>
-    <w:p>
-      <w:pPr>
-        <w:pStyle w:val="Paragrafoelenco"/>
+        <w:t xml:space="preserve"> piezoelectronics, omnidirectional microphone</w:t>
+      </w:r>
+    </w:p>
+    <w:p>
+      <w:pPr>
+        <w:pStyle w:val="ListParagraph"/>
         <w:numPr>
           <w:ilvl w:val="0"/>
           <w:numId w:val="1"/>
@@ -128,7 +97,7 @@
     </w:p>
     <w:p>
       <w:pPr>
-        <w:pStyle w:val="Paragrafoelenco"/>
+        <w:pStyle w:val="ListParagraph"/>
         <w:numPr>
           <w:ilvl w:val="0"/>
           <w:numId w:val="1"/>
@@ -182,37 +151,19 @@
     </w:p>
     <w:p>
       <w:pPr>
-        <w:pStyle w:val="Paragrafoelenco"/>
+        <w:pStyle w:val="ListParagraph"/>
         <w:numPr>
           <w:ilvl w:val="0"/>
           <w:numId w:val="1"/>
         </w:numPr>
       </w:pPr>
-      <w:proofErr w:type="spellStart"/>
-      <w:r>
-        <w:t>Find</w:t>
-      </w:r>
-      <w:proofErr w:type="spellEnd"/>
-      <w:r>
-        <w:t xml:space="preserve"> T20, </w:t>
-      </w:r>
-      <w:proofErr w:type="spellStart"/>
-      <w:r>
-        <w:t>clarity</w:t>
-      </w:r>
-      <w:proofErr w:type="spellEnd"/>
-      <w:r>
-        <w:t xml:space="preserve">, </w:t>
-      </w:r>
-      <w:proofErr w:type="spellStart"/>
-      <w:r>
-        <w:t>definition</w:t>
-      </w:r>
-      <w:proofErr w:type="spellEnd"/>
-    </w:p>
-    <w:p>
-      <w:pPr>
-        <w:pStyle w:val="Paragrafoelenco"/>
+      <w:r>
+        <w:t>Find T20, clarity, definition</w:t>
+      </w:r>
+    </w:p>
+    <w:p>
+      <w:pPr>
+        <w:pStyle w:val="ListParagraph"/>
         <w:numPr>
           <w:ilvl w:val="0"/>
           <w:numId w:val="1"/>
@@ -423,7 +374,7 @@
     </w:p>
     <w:p>
       <w:pPr>
-        <w:pStyle w:val="Paragrafoelenco"/>
+        <w:pStyle w:val="ListParagraph"/>
         <w:numPr>
           <w:ilvl w:val="0"/>
           <w:numId w:val="1"/>
@@ -607,7 +558,7 @@
     </w:p>
     <w:p>
       <w:pPr>
-        <w:pStyle w:val="Paragrafoelenco"/>
+        <w:pStyle w:val="ListParagraph"/>
         <w:numPr>
           <w:ilvl w:val="0"/>
           <w:numId w:val="1"/>
@@ -690,30 +641,69 @@
         <w:t>ones</w:t>
       </w:r>
       <w:proofErr w:type="spellEnd"/>
-    </w:p>
-    <w:p>
-      <w:pPr>
-        <w:pStyle w:val="Paragrafoelenco"/>
+      <w:r>
+        <w:t xml:space="preserve">   </w:t>
+      </w:r>
+      <w:r>
+        <w:rPr>
+          <w:noProof/>
+        </w:rPr>
+        <w:drawing>
+          <wp:inline distT="0" distB="0" distL="0" distR="0" wp14:anchorId="3F7B4426" wp14:editId="54C64BC5">
+            <wp:extent cx="209550" cy="209550"/>
+            <wp:effectExtent l="0" t="0" r="0" b="0"/>
+            <wp:docPr id="508874434" name="Elemento grafico 1" descr="Badge Tick1 con riempimento a tinta unita"/>
+            <wp:cNvGraphicFramePr>
+              <a:graphicFrameLocks xmlns:a="http://schemas.openxmlformats.org/drawingml/2006/main" noChangeAspect="1"/>
+            </wp:cNvGraphicFramePr>
+            <a:graphic xmlns:a="http://schemas.openxmlformats.org/drawingml/2006/main">
+              <a:graphicData uri="http://schemas.openxmlformats.org/drawingml/2006/picture">
+                <pic:pic xmlns:pic="http://schemas.openxmlformats.org/drawingml/2006/picture">
+                  <pic:nvPicPr>
+                    <pic:cNvPr id="508874434" name="Elemento grafico 508874434" descr="Badge Tick1 con riempimento a tinta unita"/>
+                    <pic:cNvPicPr/>
+                  </pic:nvPicPr>
+                  <pic:blipFill>
+                    <a:blip r:embed="rId5" cstate="print">
+                      <a:extLst>
+                        <a:ext uri="{28A0092B-C50C-407E-A947-70E740481C1C}">
+                          <a14:useLocalDpi xmlns:a14="http://schemas.microsoft.com/office/drawing/2010/main" val="0"/>
+                        </a:ext>
+                        <a:ext uri="{96DAC541-7B7A-43D3-8B79-37D633B846F1}">
+                          <asvg:svgBlip xmlns:asvg="http://schemas.microsoft.com/office/drawing/2016/SVG/main" r:embed="rId6"/>
+                        </a:ext>
+                      </a:extLst>
+                    </a:blip>
+                    <a:stretch>
+                      <a:fillRect/>
+                    </a:stretch>
+                  </pic:blipFill>
+                  <pic:spPr>
+                    <a:xfrm>
+                      <a:off x="0" y="0"/>
+                      <a:ext cx="209550" cy="209550"/>
+                    </a:xfrm>
+                    <a:prstGeom prst="rect">
+                      <a:avLst/>
+                    </a:prstGeom>
+                  </pic:spPr>
+                </pic:pic>
+              </a:graphicData>
+            </a:graphic>
+          </wp:inline>
+        </w:drawing>
+      </w:r>
+    </w:p>
+    <w:p>
+      <w:pPr>
+        <w:pStyle w:val="ListParagraph"/>
         <w:numPr>
           <w:ilvl w:val="0"/>
           <w:numId w:val="1"/>
         </w:numPr>
       </w:pPr>
-      <w:proofErr w:type="spellStart"/>
-      <w:r>
-        <w:t>Measure</w:t>
-      </w:r>
-      <w:proofErr w:type="spellEnd"/>
-      <w:r>
-        <w:t xml:space="preserve"> from </w:t>
-      </w:r>
-      <w:proofErr w:type="spellStart"/>
-      <w:r>
-        <w:t>different</w:t>
-      </w:r>
-      <w:proofErr w:type="spellEnd"/>
-      <w:r>
-        <w:t xml:space="preserve"> points</w:t>
+      <w:r>
+        <w:t>Measure from different points</w:t>
       </w:r>
     </w:p>
     <w:p>
@@ -730,13 +720,8 @@
       </w:r>
     </w:p>
     <w:p>
-      <w:proofErr w:type="spellStart"/>
-      <w:r>
-        <w:t>October</w:t>
-      </w:r>
-      <w:proofErr w:type="spellEnd"/>
-      <w:r>
-        <w:t xml:space="preserve"> 19</w:t>
+      <w:r>
+        <w:t>October 19</w:t>
       </w:r>
     </w:p>
     <w:p>
@@ -950,7 +935,7 @@
     </w:p>
     <w:p>
       <w:pPr>
-        <w:pStyle w:val="Paragrafoelenco"/>
+        <w:pStyle w:val="ListParagraph"/>
         <w:numPr>
           <w:ilvl w:val="0"/>
           <w:numId w:val="1"/>
@@ -970,32 +955,19 @@
     </w:p>
     <w:p>
       <w:pPr>
-        <w:pStyle w:val="Paragrafoelenco"/>
+        <w:pStyle w:val="ListParagraph"/>
         <w:numPr>
           <w:ilvl w:val="0"/>
           <w:numId w:val="1"/>
         </w:numPr>
       </w:pPr>
-      <w:proofErr w:type="spellStart"/>
-      <w:r>
-        <w:t>Clarity</w:t>
-      </w:r>
-      <w:proofErr w:type="spellEnd"/>
-      <w:r>
-        <w:t xml:space="preserve"> </w:t>
-      </w:r>
-      <w:proofErr w:type="spellStart"/>
-      <w:r>
-        <w:t>very</w:t>
-      </w:r>
-      <w:proofErr w:type="spellEnd"/>
-      <w:r>
-        <w:t xml:space="preserve"> high</w:t>
-      </w:r>
-    </w:p>
-    <w:p>
-      <w:pPr>
-        <w:pStyle w:val="Paragrafoelenco"/>
+      <w:r>
+        <w:t>Clarity very high</w:t>
+      </w:r>
+    </w:p>
+    <w:p>
+      <w:pPr>
+        <w:pStyle w:val="ListParagraph"/>
         <w:numPr>
           <w:ilvl w:val="0"/>
           <w:numId w:val="1"/>
@@ -1060,7 +1032,7 @@
     </w:p>
     <w:p>
       <w:pPr>
-        <w:pStyle w:val="Paragrafoelenco"/>
+        <w:pStyle w:val="ListParagraph"/>
         <w:numPr>
           <w:ilvl w:val="0"/>
           <w:numId w:val="1"/>
@@ -1136,32 +1108,33 @@
     </w:p>
     <w:p>
       <w:pPr>
-        <w:pStyle w:val="Paragrafoelenco"/>
+        <w:pStyle w:val="ListParagraph"/>
         <w:numPr>
           <w:ilvl w:val="0"/>
           <w:numId w:val="1"/>
         </w:numPr>
-      </w:pPr>
-      <w:r>
-        <w:t xml:space="preserve">Use of the standard ISO 3382 to </w:t>
-      </w:r>
-      <w:proofErr w:type="spellStart"/>
-      <w:r>
-        <w:t>get</w:t>
-      </w:r>
-      <w:proofErr w:type="spellEnd"/>
-      <w:r>
-        <w:t xml:space="preserve"> the </w:t>
-      </w:r>
-      <w:proofErr w:type="spellStart"/>
-      <w:r>
+        <w:rPr>
+          <w:lang w:val="en-GB"/>
+        </w:rPr>
+      </w:pPr>
+      <w:r>
+        <w:rPr>
+          <w:lang w:val="en-GB"/>
+        </w:rPr>
+        <w:t xml:space="preserve">Use of the standard ISO 3382 to get the </w:t>
+      </w:r>
+      <w:proofErr w:type="gramStart"/>
+      <w:r>
+        <w:rPr>
+          <w:lang w:val="en-GB"/>
+        </w:rPr>
         <w:t>parameters</w:t>
       </w:r>
-      <w:proofErr w:type="spellEnd"/>
-    </w:p>
-    <w:p>
-      <w:pPr>
-        <w:pStyle w:val="Paragrafoelenco"/>
+      <w:proofErr w:type="gramEnd"/>
+    </w:p>
+    <w:p>
+      <w:pPr>
+        <w:pStyle w:val="ListParagraph"/>
         <w:numPr>
           <w:ilvl w:val="0"/>
           <w:numId w:val="1"/>
@@ -1179,106 +1152,71 @@
     </w:p>
     <w:p>
       <w:pPr>
-        <w:pStyle w:val="Paragrafoelenco"/>
+        <w:pStyle w:val="ListParagraph"/>
         <w:numPr>
           <w:ilvl w:val="0"/>
           <w:numId w:val="1"/>
         </w:numPr>
-      </w:pPr>
-      <w:r>
-        <w:t xml:space="preserve">Write </w:t>
-      </w:r>
-      <w:proofErr w:type="spellStart"/>
-      <w:r>
-        <w:t>details</w:t>
-      </w:r>
-      <w:proofErr w:type="spellEnd"/>
-      <w:r>
-        <w:t xml:space="preserve"> </w:t>
-      </w:r>
-      <w:proofErr w:type="spellStart"/>
-      <w:r>
-        <w:t>about</w:t>
-      </w:r>
-      <w:proofErr w:type="spellEnd"/>
-      <w:r>
-        <w:t xml:space="preserve"> the </w:t>
-      </w:r>
-      <w:proofErr w:type="spellStart"/>
-      <w:r>
-        <w:t>decay</w:t>
-      </w:r>
-      <w:proofErr w:type="spellEnd"/>
-      <w:r>
-        <w:t xml:space="preserve"> curve and the </w:t>
-      </w:r>
-      <w:proofErr w:type="spellStart"/>
-      <w:r>
-        <w:t>Schroeder’s</w:t>
-      </w:r>
-      <w:proofErr w:type="spellEnd"/>
-      <w:r>
-        <w:t xml:space="preserve"> </w:t>
-      </w:r>
-      <w:proofErr w:type="spellStart"/>
-      <w:r>
-        <w:t>integral</w:t>
-      </w:r>
-      <w:proofErr w:type="spellEnd"/>
-      <w:r>
-        <w:t xml:space="preserve"> and the </w:t>
-      </w:r>
-      <w:proofErr w:type="spellStart"/>
-      <w:r>
-        <w:t>extraction</w:t>
-      </w:r>
-      <w:proofErr w:type="spellEnd"/>
-      <w:r>
-        <w:t xml:space="preserve"> of the </w:t>
-      </w:r>
-      <w:proofErr w:type="spellStart"/>
-      <w:r>
-        <w:t>parameters</w:t>
-      </w:r>
-      <w:proofErr w:type="spellEnd"/>
-      <w:r>
-        <w:t xml:space="preserve"> </w:t>
+        <w:rPr>
+          <w:lang w:val="en-GB"/>
+        </w:rPr>
+      </w:pPr>
+      <w:r>
+        <w:rPr>
+          <w:lang w:val="en-GB"/>
+        </w:rPr>
+        <w:t xml:space="preserve">Write details about the decay curve and the Schroeder’s integral and the extraction of the parameters </w:t>
       </w:r>
       <w:r>
         <w:sym w:font="Wingdings" w:char="F0E0"/>
       </w:r>
       <w:r>
-        <w:t xml:space="preserve"> state of art7</w:t>
-      </w:r>
-    </w:p>
-    <w:p>
-      <w:pPr>
-        <w:pStyle w:val="Paragrafoelenco"/>
+        <w:rPr>
+          <w:lang w:val="en-GB"/>
+        </w:rPr>
+        <w:t xml:space="preserve"> state of </w:t>
+      </w:r>
+      <w:proofErr w:type="gramStart"/>
+      <w:r>
+        <w:rPr>
+          <w:lang w:val="en-GB"/>
+        </w:rPr>
+        <w:t>art7</w:t>
+      </w:r>
+      <w:proofErr w:type="gramEnd"/>
+    </w:p>
+    <w:p>
+      <w:pPr>
+        <w:pStyle w:val="ListParagraph"/>
         <w:numPr>
           <w:ilvl w:val="0"/>
           <w:numId w:val="1"/>
         </w:numPr>
-      </w:pPr>
-      <w:proofErr w:type="spellStart"/>
-      <w:r>
-        <w:t>Add</w:t>
-      </w:r>
-      <w:proofErr w:type="spellEnd"/>
-      <w:r>
-        <w:t xml:space="preserve"> </w:t>
-      </w:r>
-      <w:proofErr w:type="spellStart"/>
-      <w:r>
-        <w:t>details</w:t>
-      </w:r>
-      <w:proofErr w:type="spellEnd"/>
-      <w:r>
-        <w:t xml:space="preserve"> on the ITA Toolbox procedure</w:t>
-      </w:r>
-    </w:p>
-    <w:p>
-      <w:pPr>
-        <w:pStyle w:val="Paragrafoelenco"/>
+        <w:rPr>
+          <w:lang w:val="en-GB"/>
+        </w:rPr>
+      </w:pPr>
+      <w:r>
+        <w:rPr>
+          <w:lang w:val="en-GB"/>
+        </w:rPr>
+        <w:t xml:space="preserve">Add details on the ITA Toolbox </w:t>
+      </w:r>
+      <w:proofErr w:type="gramStart"/>
+      <w:r>
+        <w:rPr>
+          <w:lang w:val="en-GB"/>
+        </w:rPr>
+        <w:t>procedure</w:t>
+      </w:r>
+      <w:proofErr w:type="gramEnd"/>
+    </w:p>
+    <w:p>
+      <w:pPr>
+        <w:pStyle w:val="ListParagraph"/>
+        <w:rPr>
+          <w:lang w:val="en-GB"/>
+        </w:rPr>
       </w:pPr>
     </w:p>
     <w:p>
@@ -1296,7 +1234,7 @@
     </w:p>
     <w:p>
       <w:pPr>
-        <w:pStyle w:val="Paragrafoelenco"/>
+        <w:pStyle w:val="ListParagraph"/>
       </w:pPr>
       <w:r>
         <w:t>ITA TOOLBOX</w:t>
@@ -1304,200 +1242,226 @@
     </w:p>
     <w:p>
       <w:pPr>
-        <w:pStyle w:val="Paragrafoelenco"/>
+        <w:pStyle w:val="ListParagraph"/>
         <w:numPr>
           <w:ilvl w:val="0"/>
           <w:numId w:val="1"/>
         </w:numPr>
       </w:pPr>
-      <w:proofErr w:type="spellStart"/>
-      <w:r>
-        <w:t>Freq</w:t>
-      </w:r>
-      <w:proofErr w:type="spellEnd"/>
-      <w:r>
-        <w:t>. Range: 20-5000</w:t>
-      </w:r>
-    </w:p>
-    <w:p>
-      <w:pPr>
-        <w:pStyle w:val="Paragrafoelenco"/>
+      <w:r>
+        <w:t>Freq. Range: 20-5000</w:t>
+      </w:r>
+    </w:p>
+    <w:p>
+      <w:pPr>
+        <w:pStyle w:val="ListParagraph"/>
         <w:numPr>
           <w:ilvl w:val="0"/>
           <w:numId w:val="1"/>
         </w:numPr>
       </w:pPr>
       <w:r>
-        <w:t xml:space="preserve">1/3 or 1 </w:t>
-      </w:r>
-      <w:proofErr w:type="spellStart"/>
-      <w:r>
-        <w:t>octave</w:t>
-      </w:r>
-      <w:proofErr w:type="spellEnd"/>
-      <w:r>
-        <w:t xml:space="preserve"> band</w:t>
-      </w:r>
-    </w:p>
-    <w:p>
-      <w:pPr>
-        <w:pStyle w:val="Paragrafoelenco"/>
+        <w:t>1/3 or 1 octave band</w:t>
+      </w:r>
+    </w:p>
+    <w:p>
+      <w:pPr>
+        <w:pStyle w:val="ListParagraph"/>
         <w:numPr>
           <w:ilvl w:val="0"/>
           <w:numId w:val="1"/>
         </w:numPr>
       </w:pPr>
-      <w:proofErr w:type="spellStart"/>
-      <w:r>
-        <w:t>Lunderby</w:t>
-      </w:r>
-      <w:proofErr w:type="spellEnd"/>
-      <w:r>
-        <w:t xml:space="preserve"> </w:t>
-      </w:r>
-      <w:proofErr w:type="spellStart"/>
-      <w:r>
-        <w:t>algorithm</w:t>
-      </w:r>
-      <w:proofErr w:type="spellEnd"/>
-      <w:r>
-        <w:t xml:space="preserve"> for </w:t>
-      </w:r>
-      <w:proofErr w:type="spellStart"/>
-      <w:r>
-        <w:t>noise</w:t>
-      </w:r>
-      <w:proofErr w:type="spellEnd"/>
-      <w:r>
-        <w:t xml:space="preserve"> </w:t>
-      </w:r>
-      <w:proofErr w:type="spellStart"/>
-      <w:r>
-        <w:t>detection</w:t>
-      </w:r>
-      <w:proofErr w:type="spellEnd"/>
-    </w:p>
-    <w:p>
-      <w:pPr>
-        <w:pStyle w:val="Paragrafoelenco"/>
+      <w:r>
+        <w:t>Lunderby algorithm for noise detection</w:t>
+      </w:r>
+    </w:p>
+    <w:p>
+      <w:pPr>
+        <w:pStyle w:val="ListParagraph"/>
         <w:numPr>
           <w:ilvl w:val="0"/>
           <w:numId w:val="1"/>
         </w:numPr>
-      </w:pPr>
-      <w:proofErr w:type="spellStart"/>
-      <w:r>
-        <w:t>Send</w:t>
-      </w:r>
-      <w:proofErr w:type="spellEnd"/>
-      <w:r>
-        <w:t xml:space="preserve"> to the </w:t>
-      </w:r>
-      <w:proofErr w:type="spellStart"/>
-      <w:r>
-        <w:t>function</w:t>
-      </w:r>
-      <w:proofErr w:type="spellEnd"/>
-      <w:r>
-        <w:t xml:space="preserve"> the </w:t>
-      </w:r>
-      <w:proofErr w:type="spellStart"/>
-      <w:r>
-        <w:t>signal</w:t>
-      </w:r>
-      <w:proofErr w:type="spellEnd"/>
-      <w:r>
-        <w:t xml:space="preserve"> </w:t>
-      </w:r>
-      <w:proofErr w:type="spellStart"/>
-      <w:r>
-        <w:t>properly</w:t>
-      </w:r>
-      <w:proofErr w:type="spellEnd"/>
-      <w:r>
-        <w:t xml:space="preserve"> </w:t>
-      </w:r>
-      <w:proofErr w:type="spellStart"/>
-      <w:r>
-        <w:t>cut</w:t>
-      </w:r>
-      <w:proofErr w:type="spellEnd"/>
-      <w:r>
-        <w:t xml:space="preserve">, cutting the </w:t>
-      </w:r>
-      <w:proofErr w:type="spellStart"/>
-      <w:r>
-        <w:t>tail</w:t>
-      </w:r>
-      <w:proofErr w:type="spellEnd"/>
-      <w:r>
-        <w:t xml:space="preserve"> </w:t>
-      </w:r>
+        <w:rPr>
+          <w:lang w:val="en-GB"/>
+        </w:rPr>
+      </w:pPr>
+      <w:r>
+        <w:rPr>
+          <w:lang w:val="en-GB"/>
+        </w:rPr>
+        <w:t>Send to the function the signal properly cut, cutting the tail</w:t>
+      </w:r>
+      <w:r>
+        <w:rPr>
+          <w:lang w:val="en-GB"/>
+        </w:rPr>
+        <w:t xml:space="preserve">, 5001 </w:t>
+      </w:r>
+      <w:proofErr w:type="gramStart"/>
+      <w:r>
+        <w:rPr>
+          <w:lang w:val="en-GB"/>
+        </w:rPr>
+        <w:t>samples</w:t>
+      </w:r>
+      <w:proofErr w:type="gramEnd"/>
     </w:p>
     <w:p>
       <w:pPr>
         <w:ind w:left="360"/>
-      </w:pPr>
-      <w:r>
-        <w:t xml:space="preserve">EDC: </w:t>
-      </w:r>
-      <w:proofErr w:type="spellStart"/>
-      <w:r>
-        <w:t>calculate</w:t>
-      </w:r>
-      <w:proofErr w:type="spellEnd"/>
-      <w:r>
-        <w:t xml:space="preserve"> the reverse time </w:t>
-      </w:r>
-      <w:proofErr w:type="spellStart"/>
-      <w:r>
-        <w:t>integrated</w:t>
-      </w:r>
-      <w:proofErr w:type="spellEnd"/>
-      <w:r>
-        <w:t xml:space="preserve"> </w:t>
-      </w:r>
-      <w:proofErr w:type="spellStart"/>
-      <w:r>
-        <w:t>impulse</w:t>
-      </w:r>
-      <w:proofErr w:type="spellEnd"/>
-      <w:r>
-        <w:t xml:space="preserve"> </w:t>
-      </w:r>
-      <w:proofErr w:type="spellStart"/>
-      <w:r>
-        <w:t>response</w:t>
-      </w:r>
-      <w:proofErr w:type="spellEnd"/>
+        <w:rPr>
+          <w:lang w:val="en-GB"/>
+        </w:rPr>
+      </w:pPr>
+      <w:r>
+        <w:rPr>
+          <w:lang w:val="en-GB"/>
+        </w:rPr>
+        <w:t>EDC: calculate the reverse time integrated impulse response</w:t>
+      </w:r>
+      <w:r>
+        <w:rPr>
+          <w:lang w:val="en-GB"/>
+        </w:rPr>
+        <w:t>: Generate for each octave band the decay curve by a backward integration of the squared impulse response.</w:t>
+      </w:r>
     </w:p>
     <w:p>
       <w:pPr>
         <w:ind w:left="360"/>
-      </w:pPr>
-      <w:r>
-        <w:t xml:space="preserve">C50 </w:t>
-      </w:r>
-      <w:proofErr w:type="spellStart"/>
-      <w:r>
-        <w:t>clarity</w:t>
-      </w:r>
-      <w:proofErr w:type="spellEnd"/>
-      <w:r>
-        <w:t xml:space="preserve"> </w:t>
-      </w:r>
-      <w:proofErr w:type="spellStart"/>
-      <w:r>
-        <w:t>factor</w:t>
-      </w:r>
-      <w:proofErr w:type="spellEnd"/>
-      <w:r>
-        <w:t xml:space="preserve"> for speech= 10log(D50/(1-D50)) dB</w:t>
+        <w:rPr>
+          <w:lang w:val="en-GB"/>
+        </w:rPr>
+      </w:pPr>
+      <w:r>
+        <w:rPr>
+          <w:lang w:val="en-GB"/>
+        </w:rPr>
+        <w:t xml:space="preserve">Lunderby algorithm in order to minimize the background noise, it gives </w:t>
+      </w:r>
+      <w:proofErr w:type="gramStart"/>
+      <w:r>
+        <w:rPr>
+          <w:lang w:val="en-GB"/>
+        </w:rPr>
+        <w:t>a</w:t>
+      </w:r>
+      <w:proofErr w:type="gramEnd"/>
+      <w:r>
+        <w:rPr>
+          <w:lang w:val="en-GB"/>
+        </w:rPr>
+        <w:t xml:space="preserve"> integration starting point value from which start the backward integration</w:t>
+      </w:r>
+      <w:r>
+        <w:rPr>
+          <w:lang w:val="en-GB"/>
+        </w:rPr>
+        <w:t>.</w:t>
       </w:r>
     </w:p>
     <w:p>
       <w:pPr>
         <w:ind w:left="360"/>
+        <w:rPr>
+          <w:rFonts w:cstheme="minorHAnsi"/>
+          <w:lang w:val="en-GB"/>
+        </w:rPr>
+      </w:pPr>
+      <w:r>
+        <w:rPr>
+          <w:rFonts w:cstheme="minorHAnsi"/>
+          <w:color w:val="000000"/>
+          <w:lang w:val="en-GB"/>
+        </w:rPr>
+        <w:t xml:space="preserve">The Schroeder Integral is a curve obtained by backwards integration of the squared impulse response, ideally starting from a point where the response falls into the noise and applying a correction (a starting value for the integral) which assumes the rate at which the Schroeder curve is falling continues for the whole response. </w:t>
+      </w:r>
+      <w:r>
+        <w:rPr>
+          <w:rFonts w:cstheme="minorHAnsi"/>
+          <w:color w:val="000000"/>
+          <w:lang w:val="en-GB"/>
+        </w:rPr>
+        <w:t>It is</w:t>
+      </w:r>
+      <w:r>
+        <w:rPr>
+          <w:rFonts w:cstheme="minorHAnsi"/>
+          <w:color w:val="000000"/>
+          <w:lang w:val="en-GB"/>
+        </w:rPr>
+        <w:t xml:space="preserve"> use</w:t>
+      </w:r>
+      <w:r>
+        <w:rPr>
+          <w:rFonts w:cstheme="minorHAnsi"/>
+          <w:color w:val="000000"/>
+          <w:lang w:val="en-GB"/>
+        </w:rPr>
+        <w:t>d</w:t>
+      </w:r>
+      <w:r>
+        <w:rPr>
+          <w:rFonts w:cstheme="minorHAnsi"/>
+          <w:color w:val="000000"/>
+          <w:lang w:val="en-GB"/>
+        </w:rPr>
+        <w:t xml:space="preserve"> a</w:t>
+      </w:r>
+      <w:r>
+        <w:rPr>
+          <w:rFonts w:cstheme="minorHAnsi"/>
+          <w:color w:val="000000"/>
+          <w:lang w:val="en-GB"/>
+        </w:rPr>
+        <w:t xml:space="preserve"> </w:t>
+      </w:r>
+      <w:r>
+        <w:rPr>
+          <w:rFonts w:cstheme="minorHAnsi"/>
+          <w:color w:val="000000"/>
+          <w:lang w:val="en-GB"/>
+        </w:rPr>
+        <w:t xml:space="preserve">procedure to estimate the best starting point for the integration, based on "Lundeby's Method" (from the paper by A. Lundeby, T. E. Vigran, H. Bietz, and M. </w:t>
+      </w:r>
+      <w:proofErr w:type="spellStart"/>
+      <w:r>
+        <w:rPr>
+          <w:rFonts w:cstheme="minorHAnsi"/>
+          <w:color w:val="000000"/>
+          <w:lang w:val="en-GB"/>
+        </w:rPr>
+        <w:t>Vorländer</w:t>
+      </w:r>
+      <w:proofErr w:type="spellEnd"/>
+      <w:r>
+        <w:rPr>
+          <w:rFonts w:cstheme="minorHAnsi"/>
+          <w:color w:val="000000"/>
+          <w:lang w:val="en-GB"/>
+        </w:rPr>
+        <w:t>, “Uncertainties of Measurements in Room Acoustics,” Acustica, vol. 81, pp. 344–355 (1995))</w:t>
+      </w:r>
+    </w:p>
+    <w:p>
+      <w:pPr>
+        <w:ind w:left="360"/>
+        <w:rPr>
+          <w:lang w:val="en-GB"/>
+        </w:rPr>
+      </w:pPr>
+      <w:r>
+        <w:rPr>
+          <w:lang w:val="en-GB"/>
+        </w:rPr>
+        <w:t>C50 clarity factor for speech= 10log(D50/(1-D50)) dB</w:t>
+      </w:r>
+    </w:p>
+    <w:p>
+      <w:pPr>
+        <w:ind w:left="360"/>
       </w:pPr>
       <w:r>
         <w:t>D50</w:t>
@@ -1508,13 +1472,8 @@
       </w:r>
       <w:proofErr w:type="gramEnd"/>
       <w:r>
-        <w:t xml:space="preserve">1-edc(0.05, :))*100 e tende a 100 per alta </w:t>
-      </w:r>
-      <w:proofErr w:type="spellStart"/>
-      <w:r>
-        <w:t>clarity</w:t>
-      </w:r>
-      <w:proofErr w:type="spellEnd"/>
+        <w:t>1-edc(0.05, :))*100 e tende a 100 per alta clarity</w:t>
+      </w:r>
     </w:p>
     <w:p>
       <w:pPr>
@@ -1541,13 +1500,8 @@
       <w:pPr>
         <w:ind w:left="360"/>
       </w:pPr>
-      <w:proofErr w:type="spellStart"/>
-      <w:r>
-        <w:t>October</w:t>
-      </w:r>
-      <w:proofErr w:type="spellEnd"/>
-      <w:r>
-        <w:t xml:space="preserve"> 20</w:t>
+      <w:r>
+        <w:t>October 20</w:t>
       </w:r>
     </w:p>
     <w:p>
@@ -1560,91 +1514,61 @@
     </w:p>
     <w:p>
       <w:pPr>
-        <w:pStyle w:val="Paragrafoelenco"/>
+        <w:pStyle w:val="ListParagraph"/>
         <w:numPr>
           <w:ilvl w:val="0"/>
           <w:numId w:val="1"/>
         </w:numPr>
-      </w:pPr>
-      <w:r>
-        <w:t xml:space="preserve">Do </w:t>
-      </w:r>
-      <w:proofErr w:type="spellStart"/>
-      <w:r>
-        <w:t>measures</w:t>
-      </w:r>
-      <w:proofErr w:type="spellEnd"/>
-      <w:r>
-        <w:t xml:space="preserve"> </w:t>
-      </w:r>
-      <w:proofErr w:type="spellStart"/>
-      <w:r>
+        <w:rPr>
+          <w:lang w:val="en-GB"/>
+        </w:rPr>
+      </w:pPr>
+      <w:r>
+        <w:rPr>
+          <w:lang w:val="en-GB"/>
+        </w:rPr>
+        <w:t xml:space="preserve">Do measures </w:t>
+      </w:r>
+      <w:proofErr w:type="spellStart"/>
+      <w:r>
+        <w:rPr>
+          <w:lang w:val="en-GB"/>
+        </w:rPr>
         <w:t>mantaining</w:t>
       </w:r>
       <w:proofErr w:type="spellEnd"/>
       <w:r>
+        <w:rPr>
+          <w:lang w:val="en-GB"/>
+        </w:rPr>
         <w:t xml:space="preserve"> a </w:t>
       </w:r>
       <w:proofErr w:type="spellStart"/>
       <w:r>
+        <w:rPr>
+          <w:lang w:val="en-GB"/>
+        </w:rPr>
         <w:t>cental</w:t>
       </w:r>
       <w:proofErr w:type="spellEnd"/>
       <w:r>
-        <w:t xml:space="preserve"> </w:t>
-      </w:r>
-      <w:proofErr w:type="spellStart"/>
-      <w:r>
-        <w:t>positioned</w:t>
-      </w:r>
-      <w:proofErr w:type="spellEnd"/>
-      <w:r>
-        <w:t xml:space="preserve"> </w:t>
-      </w:r>
-      <w:proofErr w:type="spellStart"/>
-      <w:r>
-        <w:t>mic</w:t>
-      </w:r>
-      <w:proofErr w:type="spellEnd"/>
-      <w:r>
-        <w:t xml:space="preserve"> and </w:t>
-      </w:r>
-      <w:proofErr w:type="spellStart"/>
-      <w:r>
-        <w:t>trying</w:t>
-      </w:r>
-      <w:proofErr w:type="spellEnd"/>
-      <w:r>
-        <w:t xml:space="preserve"> to cover/</w:t>
-      </w:r>
-      <w:proofErr w:type="spellStart"/>
-      <w:r>
-        <w:t>remove</w:t>
-      </w:r>
-      <w:proofErr w:type="spellEnd"/>
-      <w:r>
-        <w:t xml:space="preserve"> the tv, compare the </w:t>
-      </w:r>
-      <w:proofErr w:type="spellStart"/>
-      <w:r>
-        <w:t>results</w:t>
-      </w:r>
-      <w:proofErr w:type="spellEnd"/>
-      <w:r>
-        <w:t xml:space="preserve"> </w:t>
-      </w:r>
-      <w:proofErr w:type="spellStart"/>
-      <w:r>
-        <w:t>focusing</w:t>
-      </w:r>
-      <w:proofErr w:type="spellEnd"/>
-      <w:r>
-        <w:t xml:space="preserve"> on the 1600 Hz zone</w:t>
-      </w:r>
-    </w:p>
-    <w:p>
-      <w:pPr>
-        <w:pStyle w:val="Paragrafoelenco"/>
+        <w:rPr>
+          <w:lang w:val="en-GB"/>
+        </w:rPr>
+        <w:t xml:space="preserve"> positioned mic and trying to cover/remove the tv, compare the results focusing on the 1600 Hz </w:t>
+      </w:r>
+      <w:proofErr w:type="gramStart"/>
+      <w:r>
+        <w:rPr>
+          <w:lang w:val="en-GB"/>
+        </w:rPr>
+        <w:t>zone</w:t>
+      </w:r>
+      <w:proofErr w:type="gramEnd"/>
+    </w:p>
+    <w:p>
+      <w:pPr>
+        <w:pStyle w:val="ListParagraph"/>
         <w:numPr>
           <w:ilvl w:val="0"/>
           <w:numId w:val="1"/>
@@ -1672,43 +1596,33 @@
     </w:p>
     <w:p>
       <w:pPr>
-        <w:pStyle w:val="Paragrafoelenco"/>
+        <w:pStyle w:val="ListParagraph"/>
         <w:numPr>
           <w:ilvl w:val="0"/>
           <w:numId w:val="1"/>
         </w:numPr>
-      </w:pPr>
-      <w:r>
-        <w:t xml:space="preserve">Set up </w:t>
-      </w:r>
-      <w:proofErr w:type="spellStart"/>
-      <w:r>
-        <w:t>measurements</w:t>
-      </w:r>
-      <w:proofErr w:type="spellEnd"/>
-      <w:r>
-        <w:t xml:space="preserve"> </w:t>
-      </w:r>
-      <w:proofErr w:type="spellStart"/>
-      <w:r>
-        <w:t>using</w:t>
-      </w:r>
-      <w:proofErr w:type="spellEnd"/>
-      <w:r>
-        <w:t xml:space="preserve"> more </w:t>
-      </w:r>
-      <w:proofErr w:type="spellStart"/>
-      <w:r>
-        <w:t>microphone’s</w:t>
-      </w:r>
-      <w:proofErr w:type="spellEnd"/>
-      <w:r>
-        <w:t xml:space="preserve"> positions</w:t>
-      </w:r>
-    </w:p>
-    <w:p>
-      <w:pPr>
-        <w:pStyle w:val="Paragrafoelenco"/>
+        <w:rPr>
+          <w:lang w:val="en-GB"/>
+        </w:rPr>
+      </w:pPr>
+      <w:r>
+        <w:rPr>
+          <w:lang w:val="en-GB"/>
+        </w:rPr>
+        <w:t xml:space="preserve">Set up measurements using more microphone’s </w:t>
+      </w:r>
+      <w:proofErr w:type="gramStart"/>
+      <w:r>
+        <w:rPr>
+          <w:lang w:val="en-GB"/>
+        </w:rPr>
+        <w:t>positions</w:t>
+      </w:r>
+      <w:proofErr w:type="gramEnd"/>
+    </w:p>
+    <w:p>
+      <w:pPr>
+        <w:pStyle w:val="ListParagraph"/>
         <w:numPr>
           <w:ilvl w:val="0"/>
           <w:numId w:val="1"/>
@@ -1725,63 +1639,48 @@
     </w:p>
     <w:p>
       <w:pPr>
-        <w:pStyle w:val="Paragrafoelenco"/>
+        <w:pStyle w:val="ListParagraph"/>
         <w:numPr>
           <w:ilvl w:val="0"/>
           <w:numId w:val="1"/>
         </w:numPr>
-      </w:pPr>
-      <w:r>
-        <w:t xml:space="preserve">Sub positioning </w:t>
-      </w:r>
-      <w:proofErr w:type="spellStart"/>
-      <w:r>
-        <w:t>through</w:t>
-      </w:r>
-      <w:proofErr w:type="spellEnd"/>
-      <w:r>
-        <w:t xml:space="preserve"> r</w:t>
-      </w:r>
-      <w:proofErr w:type="spellStart"/>
-      <w:r>
-        <w:t>eal</w:t>
-      </w:r>
-      <w:proofErr w:type="spellEnd"/>
-      <w:r>
-        <w:t xml:space="preserve"> time </w:t>
-      </w:r>
-      <w:proofErr w:type="spellStart"/>
-      <w:r>
-        <w:t>measurements</w:t>
-      </w:r>
-      <w:proofErr w:type="spellEnd"/>
-      <w:r>
-        <w:t xml:space="preserve"> or </w:t>
-      </w:r>
-      <w:proofErr w:type="spellStart"/>
-      <w:r>
-        <w:t>other</w:t>
-      </w:r>
-      <w:proofErr w:type="spellEnd"/>
-      <w:r>
-        <w:t xml:space="preserve"> </w:t>
-      </w:r>
-      <w:proofErr w:type="spellStart"/>
-      <w:r>
-        <w:t>method</w:t>
-      </w:r>
-      <w:proofErr w:type="spellEnd"/>
-      <w:r>
-        <w:t xml:space="preserve"> to be defined4</w:t>
-      </w:r>
+        <w:rPr>
+          <w:lang w:val="en-GB"/>
+        </w:rPr>
+      </w:pPr>
+      <w:r>
+        <w:rPr>
+          <w:lang w:val="en-GB"/>
+        </w:rPr>
+        <w:t xml:space="preserve">Sub positioning through real time measurements or other method to be </w:t>
+      </w:r>
+      <w:proofErr w:type="gramStart"/>
+      <w:r>
+        <w:rPr>
+          <w:lang w:val="en-GB"/>
+        </w:rPr>
+        <w:t>defined</w:t>
+      </w:r>
+      <w:proofErr w:type="gramEnd"/>
     </w:p>
     <w:p>
       <w:pPr>
         <w:ind w:left="360"/>
-      </w:pPr>
-    </w:p>
-    <w:p>
-      <w:r>
+        <w:rPr>
+          <w:lang w:val="en-GB"/>
+        </w:rPr>
+      </w:pPr>
+    </w:p>
+    <w:p>
+      <w:pPr>
+        <w:rPr>
+          <w:lang w:val="en-GB"/>
+        </w:rPr>
+      </w:pPr>
+      <w:r>
+        <w:rPr>
+          <w:lang w:val="en-GB"/>
+        </w:rPr>
         <w:t xml:space="preserve"> </w:t>
       </w:r>
     </w:p>
@@ -2312,17 +2211,17 @@
     <w:lsdException w:name="Unresolved Mention" w:semiHidden="1" w:unhideWhenUsed="1"/>
     <w:lsdException w:name="Smart Link" w:semiHidden="1" w:unhideWhenUsed="1"/>
   </w:latentStyles>
-  <w:style w:type="paragraph" w:default="1" w:styleId="Normale">
+  <w:style w:type="paragraph" w:default="1" w:styleId="Normal">
     <w:name w:val="Normal"/>
     <w:qFormat/>
   </w:style>
-  <w:style w:type="character" w:default="1" w:styleId="Carpredefinitoparagrafo">
+  <w:style w:type="character" w:default="1" w:styleId="DefaultParagraphFont">
     <w:name w:val="Default Paragraph Font"/>
     <w:uiPriority w:val="1"/>
     <w:semiHidden/>
     <w:unhideWhenUsed/>
   </w:style>
-  <w:style w:type="table" w:default="1" w:styleId="Tabellanormale">
+  <w:style w:type="table" w:default="1" w:styleId="TableNormal">
     <w:name w:val="Normal Table"/>
     <w:uiPriority w:val="99"/>
     <w:semiHidden/>
@@ -2337,15 +2236,15 @@
       </w:tblCellMar>
     </w:tblPr>
   </w:style>
-  <w:style w:type="numbering" w:default="1" w:styleId="Nessunelenco">
+  <w:style w:type="numbering" w:default="1" w:styleId="NoList">
     <w:name w:val="No List"/>
     <w:uiPriority w:val="99"/>
     <w:semiHidden/>
     <w:unhideWhenUsed/>
   </w:style>
-  <w:style w:type="paragraph" w:styleId="Paragrafoelenco">
+  <w:style w:type="paragraph" w:styleId="ListParagraph">
     <w:name w:val="List Paragraph"/>
-    <w:basedOn w:val="Normale"/>
+    <w:basedOn w:val="Normal"/>
     <w:uiPriority w:val="34"/>
     <w:qFormat/>
     <w:rsid w:val="0066364B"/>

</xml_diff>